<commit_message>
updated day 9 lab
</commit_message>
<xml_diff>
--- a/Day 10 Power Packed Bizz Apps Day– Finance & Supply Chain/Lab Files/Lab15-How to embed Power Platform in Dynamics 365 for Finance and Supply Chain.docx
+++ b/Day 10 Power Packed Bizz Apps Day– Finance & Supply Chain/Lab Files/Lab15-How to embed Power Platform in Dynamics 365 for Finance and Supply Chain.docx
@@ -4,17 +4,150 @@
   <w:body>
     <w:p>
       <w:pPr>
-        <w:ind w:left="1080"/>
         <w:jc w:val="center"/>
+        <w:rPr>
+          <w:b/>
+          <w:bCs/>
+          <w:sz w:val="40"/>
+          <w:szCs w:val="40"/>
+          <w:lang w:val="en-US"/>
+        </w:rPr>
       </w:pPr>
       <w:bookmarkStart w:id="0" w:name="_GoBack"/>
       <w:bookmarkEnd w:id="0"/>
       <w:r>
         <w:rPr>
+          <w:b/>
+          <w:bCs/>
+          <w:sz w:val="40"/>
+          <w:szCs w:val="40"/>
           <w:lang w:val="en-US"/>
         </w:rPr>
         <w:t>How to embed Power Platform in Dynamics 365 for Finance and Supply Chain</w:t>
       </w:r>
+    </w:p>
+    <w:p>
+      <w:pPr>
+        <w:rPr>
+          <w:rFonts w:cstheme="minorHAnsi"/>
+          <w:color w:val="171717"/>
+          <w:shd w:val="clear" w:color="auto" w:fill="FFFFFF"/>
+        </w:rPr>
+      </w:pPr>
+      <w:r>
+        <w:rPr>
+          <w:rFonts w:cstheme="minorHAnsi"/>
+          <w:color w:val="171717"/>
+          <w:shd w:val="clear" w:color="auto" w:fill="FFFFFF"/>
+        </w:rPr>
+        <w:t>Model-driven app design is a component-focused approach to app development</w:t>
+      </w:r>
+      <w:r>
+        <w:rPr>
+          <w:rFonts w:cstheme="minorHAnsi"/>
+          <w:color w:val="171717"/>
+          <w:shd w:val="clear" w:color="auto" w:fill="FFFFFF"/>
+        </w:rPr>
+        <w:t xml:space="preserve"> for Dynamics 365</w:t>
+      </w:r>
+      <w:r>
+        <w:rPr>
+          <w:rFonts w:cstheme="minorHAnsi"/>
+          <w:color w:val="171717"/>
+          <w:shd w:val="clear" w:color="auto" w:fill="FFFFFF"/>
+        </w:rPr>
+        <w:t xml:space="preserve">. In this topic, you simplify how to create an </w:t>
+      </w:r>
+      <w:r>
+        <w:rPr>
+          <w:rFonts w:cstheme="minorHAnsi"/>
+          <w:color w:val="171717"/>
+          <w:shd w:val="clear" w:color="auto" w:fill="FFFFFF"/>
+        </w:rPr>
+        <w:t>App for</w:t>
+      </w:r>
+      <w:r>
+        <w:rPr>
+          <w:rFonts w:cstheme="minorHAnsi"/>
+          <w:color w:val="171717"/>
+          <w:shd w:val="clear" w:color="auto" w:fill="FFFFFF"/>
+        </w:rPr>
+        <w:t xml:space="preserve"> Finance and Supply chain solution</w:t>
+      </w:r>
+    </w:p>
+    <w:p>
+      <w:pPr>
+        <w:rPr>
+          <w:b/>
+          <w:bCs/>
+        </w:rPr>
+      </w:pPr>
+      <w:r>
+        <w:rPr>
+          <w:b/>
+          <w:bCs/>
+        </w:rPr>
+        <w:t xml:space="preserve">Step 1: </w:t>
+      </w:r>
+      <w:r>
+        <w:rPr>
+          <w:b/>
+          <w:bCs/>
+        </w:rPr>
+        <w:t xml:space="preserve">Adding </w:t>
+      </w:r>
+      <w:r>
+        <w:rPr>
+          <w:b/>
+          <w:bCs/>
+        </w:rPr>
+        <w:t>Finance</w:t>
+      </w:r>
+      <w:r>
+        <w:rPr>
+          <w:b/>
+          <w:bCs/>
+        </w:rPr>
+        <w:t xml:space="preserve"> application in our environment</w:t>
+      </w:r>
+    </w:p>
+    <w:p>
+      <w:pPr>
+        <w:pStyle w:val="ListParagraph"/>
+        <w:numPr>
+          <w:ilvl w:val="0"/>
+          <w:numId w:val="3"/>
+        </w:numPr>
+      </w:pPr>
+      <w:r>
+        <w:t xml:space="preserve">Go To </w:t>
+      </w:r>
+      <w:hyperlink r:id="rId5" w:history="1">
+        <w:r>
+          <w:rPr>
+            <w:rStyle w:val="Hyperlink"/>
+          </w:rPr>
+          <w:t>https://trials.dynamics.com/</w:t>
+        </w:r>
+      </w:hyperlink>
+      <w:r>
+        <w:t xml:space="preserve"> (we are using trial module for our session)</w:t>
+      </w:r>
+    </w:p>
+    <w:p>
+      <w:pPr>
+        <w:ind w:left="1080"/>
+        <w:rPr>
+          <w:rFonts w:cstheme="minorHAnsi"/>
+          <w:color w:val="171717"/>
+          <w:shd w:val="clear" w:color="auto" w:fill="FFFFFF"/>
+        </w:rPr>
+      </w:pPr>
+    </w:p>
+    <w:p>
+      <w:pPr>
+        <w:ind w:left="1080"/>
+      </w:pPr>
     </w:p>
     <w:p>
       <w:pPr>
@@ -175,6 +308,92 @@
     </w:lvl>
   </w:abstractNum>
   <w:abstractNum w:abstractNumId="1" w15:restartNumberingAfterBreak="0">
+    <w:nsid w:val="7A322262"/>
+    <w:multiLevelType w:val="hybridMultilevel"/>
+    <w:tmpl w:val="E6527112"/>
+    <w:lvl w:ilvl="0" w:tplc="0809000F">
+      <w:start w:val="1"/>
+      <w:numFmt w:val="decimal"/>
+      <w:lvlText w:val="%1."/>
+      <w:lvlJc w:val="left"/>
+      <w:pPr>
+        <w:ind w:left="720" w:hanging="360"/>
+      </w:pPr>
+    </w:lvl>
+    <w:lvl w:ilvl="1" w:tplc="08090019" w:tentative="1">
+      <w:start w:val="1"/>
+      <w:numFmt w:val="lowerLetter"/>
+      <w:lvlText w:val="%2."/>
+      <w:lvlJc w:val="left"/>
+      <w:pPr>
+        <w:ind w:left="1440" w:hanging="360"/>
+      </w:pPr>
+    </w:lvl>
+    <w:lvl w:ilvl="2" w:tplc="0809001B" w:tentative="1">
+      <w:start w:val="1"/>
+      <w:numFmt w:val="lowerRoman"/>
+      <w:lvlText w:val="%3."/>
+      <w:lvlJc w:val="right"/>
+      <w:pPr>
+        <w:ind w:left="2160" w:hanging="180"/>
+      </w:pPr>
+    </w:lvl>
+    <w:lvl w:ilvl="3" w:tplc="0809000F" w:tentative="1">
+      <w:start w:val="1"/>
+      <w:numFmt w:val="decimal"/>
+      <w:lvlText w:val="%4."/>
+      <w:lvlJc w:val="left"/>
+      <w:pPr>
+        <w:ind w:left="2880" w:hanging="360"/>
+      </w:pPr>
+    </w:lvl>
+    <w:lvl w:ilvl="4" w:tplc="08090019" w:tentative="1">
+      <w:start w:val="1"/>
+      <w:numFmt w:val="lowerLetter"/>
+      <w:lvlText w:val="%5."/>
+      <w:lvlJc w:val="left"/>
+      <w:pPr>
+        <w:ind w:left="3600" w:hanging="360"/>
+      </w:pPr>
+    </w:lvl>
+    <w:lvl w:ilvl="5" w:tplc="0809001B" w:tentative="1">
+      <w:start w:val="1"/>
+      <w:numFmt w:val="lowerRoman"/>
+      <w:lvlText w:val="%6."/>
+      <w:lvlJc w:val="right"/>
+      <w:pPr>
+        <w:ind w:left="4320" w:hanging="180"/>
+      </w:pPr>
+    </w:lvl>
+    <w:lvl w:ilvl="6" w:tplc="0809000F" w:tentative="1">
+      <w:start w:val="1"/>
+      <w:numFmt w:val="decimal"/>
+      <w:lvlText w:val="%7."/>
+      <w:lvlJc w:val="left"/>
+      <w:pPr>
+        <w:ind w:left="5040" w:hanging="360"/>
+      </w:pPr>
+    </w:lvl>
+    <w:lvl w:ilvl="7" w:tplc="08090019" w:tentative="1">
+      <w:start w:val="1"/>
+      <w:numFmt w:val="lowerLetter"/>
+      <w:lvlText w:val="%8."/>
+      <w:lvlJc w:val="left"/>
+      <w:pPr>
+        <w:ind w:left="5760" w:hanging="360"/>
+      </w:pPr>
+    </w:lvl>
+    <w:lvl w:ilvl="8" w:tplc="0809001B" w:tentative="1">
+      <w:start w:val="1"/>
+      <w:numFmt w:val="lowerRoman"/>
+      <w:lvlText w:val="%9."/>
+      <w:lvlJc w:val="right"/>
+      <w:pPr>
+        <w:ind w:left="6480" w:hanging="180"/>
+      </w:pPr>
+    </w:lvl>
+  </w:abstractNum>
+  <w:abstractNum w:abstractNumId="2" w15:restartNumberingAfterBreak="0">
     <w:nsid w:val="7E8F061D"/>
     <w:multiLevelType w:val="hybridMultilevel"/>
     <w:tmpl w:val="6326449E"/>
@@ -318,6 +537,9 @@
     <w:abstractNumId w:val="0"/>
   </w:num>
   <w:num w:numId="2">
+    <w:abstractNumId w:val="2"/>
+  </w:num>
+  <w:num w:numId="3">
     <w:abstractNumId w:val="1"/>
   </w:num>
 </w:numbering>
@@ -726,6 +948,7 @@
   <w:style w:type="character" w:default="1" w:styleId="DefaultParagraphFont">
     <w:name w:val="Default Paragraph Font"/>
     <w:uiPriority w:val="1"/>
+    <w:semiHidden/>
     <w:unhideWhenUsed/>
   </w:style>
   <w:style w:type="table" w:default="1" w:styleId="TableNormal">
@@ -748,6 +971,29 @@
     <w:uiPriority w:val="99"/>
     <w:semiHidden/>
     <w:unhideWhenUsed/>
+  </w:style>
+  <w:style w:type="paragraph" w:styleId="ListParagraph">
+    <w:name w:val="List Paragraph"/>
+    <w:basedOn w:val="Normal"/>
+    <w:uiPriority w:val="34"/>
+    <w:qFormat/>
+    <w:rsid w:val="00665B9A"/>
+    <w:pPr>
+      <w:ind w:left="720"/>
+      <w:contextualSpacing/>
+    </w:pPr>
+  </w:style>
+  <w:style w:type="character" w:styleId="Hyperlink">
+    <w:name w:val="Hyperlink"/>
+    <w:basedOn w:val="DefaultParagraphFont"/>
+    <w:uiPriority w:val="99"/>
+    <w:semiHidden/>
+    <w:unhideWhenUsed/>
+    <w:rsid w:val="00665B9A"/>
+    <w:rPr>
+      <w:color w:val="0000FF"/>
+      <w:u w:val="single"/>
+    </w:rPr>
   </w:style>
 </w:styles>
 </file>

</xml_diff>